<commit_message>
Add some images to understand event loop
</commit_message>
<xml_diff>
--- a/Node.js.docx
+++ b/Node.js.docx
@@ -1,6 +1,6 @@
 
 <file path=word/document.xml><?xml version="1.0" encoding="utf-8"?>
-<w:document xmlns:wpc="http://schemas.microsoft.com/office/word/2010/wordprocessingCanvas" xmlns:mc="http://schemas.openxmlformats.org/markup-compatibility/2006" xmlns:o="urn:schemas-microsoft-com:office:office" xmlns:r="http://schemas.openxmlformats.org/officeDocument/2006/relationships" xmlns:m="http://schemas.openxmlformats.org/officeDocument/2006/math" xmlns:v="urn:schemas-microsoft-com:vml" xmlns:wp14="http://schemas.microsoft.com/office/word/2010/wordprocessingDrawing" xmlns:wp="http://schemas.openxmlformats.org/drawingml/2006/wordprocessingDrawing" xmlns:w10="urn:schemas-microsoft-com:office:word" xmlns:w="http://schemas.openxmlformats.org/wordprocessingml/2006/main" xmlns:w14="http://schemas.microsoft.com/office/word/2010/wordml" xmlns:w15="http://schemas.microsoft.com/office/word/2012/wordml" xmlns:wpg="http://schemas.microsoft.com/office/word/2010/wordprocessingGroup" xmlns:wpi="http://schemas.microsoft.com/office/word/2010/wordprocessingInk" xmlns:wne="http://schemas.microsoft.com/office/word/2006/wordml" xmlns:wps="http://schemas.microsoft.com/office/word/2010/wordprocessingShape" mc:Ignorable="w14 w15 wp14">
+<w:document xmlns:wpc="http://schemas.microsoft.com/office/word/2010/wordprocessingCanvas" xmlns:cx="http://schemas.microsoft.com/office/drawing/2014/chartex" xmlns:cx1="http://schemas.microsoft.com/office/drawing/2015/9/8/chartex" xmlns:mc="http://schemas.openxmlformats.org/markup-compatibility/2006" xmlns:o="urn:schemas-microsoft-com:office:office" xmlns:r="http://schemas.openxmlformats.org/officeDocument/2006/relationships" xmlns:m="http://schemas.openxmlformats.org/officeDocument/2006/math" xmlns:v="urn:schemas-microsoft-com:vml" xmlns:wp14="http://schemas.microsoft.com/office/word/2010/wordprocessingDrawing" xmlns:wp="http://schemas.openxmlformats.org/drawingml/2006/wordprocessingDrawing" xmlns:w10="urn:schemas-microsoft-com:office:word" xmlns:w="http://schemas.openxmlformats.org/wordprocessingml/2006/main" xmlns:w14="http://schemas.microsoft.com/office/word/2010/wordml" xmlns:w15="http://schemas.microsoft.com/office/word/2012/wordml" xmlns:w16se="http://schemas.microsoft.com/office/word/2015/wordml/symex" xmlns:wpg="http://schemas.microsoft.com/office/word/2010/wordprocessingGroup" xmlns:wpi="http://schemas.microsoft.com/office/word/2010/wordprocessingInk" xmlns:wne="http://schemas.microsoft.com/office/word/2006/wordml" xmlns:wps="http://schemas.microsoft.com/office/word/2010/wordprocessingShape" mc:Ignorable="w14 w15 w16se wp14">
   <w:body>
     <w:p>
       <w:pPr>
@@ -163,7 +163,6 @@
         </w:rPr>
         <w:t> </w:t>
       </w:r>
-      <w:proofErr w:type="spellStart"/>
       <w:r>
         <w:rPr>
           <w:rStyle w:val="HTMLCode"/>
@@ -175,7 +174,6 @@
         </w:rPr>
         <w:t>EventEmitter</w:t>
       </w:r>
-      <w:proofErr w:type="spellEnd"/>
       <w:r>
         <w:rPr>
           <w:rStyle w:val="apple-converted-space"/>
@@ -222,8 +220,6 @@
         </w:rPr>
         <w:t> </w:t>
       </w:r>
-      <w:proofErr w:type="spellStart"/>
-      <w:proofErr w:type="gramStart"/>
       <w:r>
         <w:rPr>
           <w:rStyle w:val="HTMLCode"/>
@@ -233,31 +229,7 @@
           <w:szCs w:val="22"/>
           <w:shd w:val="clear" w:color="auto" w:fill="F2F2F2"/>
         </w:rPr>
-        <w:t>eventEmitter.on</w:t>
-      </w:r>
-      <w:proofErr w:type="spellEnd"/>
-      <w:r>
-        <w:rPr>
-          <w:rStyle w:val="HTMLCode"/>
-          <w:rFonts w:asciiTheme="majorHAnsi" w:eastAsiaTheme="minorHAnsi" w:hAnsiTheme="majorHAnsi" w:cs="Consolas"/>
-          <w:color w:val="040404"/>
-          <w:sz w:val="22"/>
-          <w:szCs w:val="22"/>
-          <w:shd w:val="clear" w:color="auto" w:fill="F2F2F2"/>
-        </w:rPr>
-        <w:t>(</w:t>
-      </w:r>
-      <w:proofErr w:type="gramEnd"/>
-      <w:r>
-        <w:rPr>
-          <w:rStyle w:val="HTMLCode"/>
-          <w:rFonts w:asciiTheme="majorHAnsi" w:eastAsiaTheme="minorHAnsi" w:hAnsiTheme="majorHAnsi" w:cs="Consolas"/>
-          <w:color w:val="040404"/>
-          <w:sz w:val="22"/>
-          <w:szCs w:val="22"/>
-          <w:shd w:val="clear" w:color="auto" w:fill="F2F2F2"/>
-        </w:rPr>
-        <w:t>)</w:t>
+        <w:t>eventEmitter.on()</w:t>
       </w:r>
       <w:r>
         <w:rPr>
@@ -307,7 +279,6 @@
         </w:rPr>
         <w:t> </w:t>
       </w:r>
-      <w:proofErr w:type="spellStart"/>
       <w:r>
         <w:rPr>
           <w:rStyle w:val="HTMLCode"/>
@@ -317,7 +288,6 @@
         </w:rPr>
         <w:t>EventEmitter</w:t>
       </w:r>
-      <w:proofErr w:type="spellEnd"/>
       <w:r>
         <w:rPr>
           <w:rStyle w:val="apple-converted-space"/>
@@ -406,8 +376,6 @@
         </w:rPr>
         <w:t>The </w:t>
       </w:r>
-      <w:proofErr w:type="spellStart"/>
-      <w:proofErr w:type="gramStart"/>
       <w:r>
         <w:rPr>
           <w:rStyle w:val="HTMLCode"/>
@@ -417,95 +385,60 @@
           <w:szCs w:val="22"/>
           <w:shd w:val="clear" w:color="auto" w:fill="F2F2F2"/>
         </w:rPr>
-        <w:t>eventEmitter.on</w:t>
-      </w:r>
-      <w:proofErr w:type="spellEnd"/>
+        <w:t>eventEmitter.on()</w:t>
+      </w:r>
+      <w:r>
+        <w:rPr>
+          <w:rStyle w:val="apple-converted-space"/>
+          <w:rFonts w:asciiTheme="majorHAnsi" w:hAnsiTheme="majorHAnsi" w:cs="Lucida Sans Unicode"/>
+          <w:color w:val="333333"/>
+          <w:sz w:val="27"/>
+          <w:szCs w:val="27"/>
+        </w:rPr>
+        <w:t> </w:t>
+      </w:r>
+      <w:r>
+        <w:rPr>
+          <w:rFonts w:asciiTheme="majorHAnsi" w:eastAsiaTheme="minorHAnsi" w:hAnsiTheme="majorHAnsi" w:cstheme="minorBidi"/>
+          <w:sz w:val="22"/>
+          <w:szCs w:val="22"/>
+        </w:rPr>
+        <w:t>method is us</w:t>
+      </w:r>
+      <w:r>
+        <w:rPr>
+          <w:rFonts w:asciiTheme="majorHAnsi" w:eastAsiaTheme="minorHAnsi" w:hAnsiTheme="majorHAnsi" w:cstheme="minorBidi"/>
+          <w:sz w:val="22"/>
+          <w:szCs w:val="22"/>
+        </w:rPr>
+        <w:t xml:space="preserve">ed to register listeners, while </w:t>
+      </w:r>
+      <w:r>
+        <w:rPr>
+          <w:rFonts w:asciiTheme="majorHAnsi" w:eastAsiaTheme="minorHAnsi" w:hAnsiTheme="majorHAnsi" w:cstheme="minorBidi"/>
+          <w:sz w:val="22"/>
+          <w:szCs w:val="22"/>
+        </w:rPr>
+        <w:t>the</w:t>
+      </w:r>
+      <w:r>
+        <w:rPr>
+          <w:rStyle w:val="apple-converted-space"/>
+          <w:rFonts w:asciiTheme="majorHAnsi" w:hAnsiTheme="majorHAnsi" w:cs="Lucida Sans Unicode"/>
+          <w:color w:val="333333"/>
+          <w:sz w:val="27"/>
+          <w:szCs w:val="27"/>
+        </w:rPr>
+        <w:t> </w:t>
+      </w:r>
       <w:r>
         <w:rPr>
           <w:rStyle w:val="HTMLCode"/>
           <w:rFonts w:asciiTheme="majorHAnsi" w:hAnsiTheme="majorHAnsi" w:cs="Consolas"/>
           <w:color w:val="040404"/>
-          <w:sz w:val="22"/>
-          <w:szCs w:val="22"/>
-          <w:shd w:val="clear" w:color="auto" w:fill="F2F2F2"/>
-        </w:rPr>
-        <w:t>(</w:t>
-      </w:r>
-      <w:proofErr w:type="gramEnd"/>
-      <w:r>
-        <w:rPr>
-          <w:rStyle w:val="HTMLCode"/>
-          <w:rFonts w:asciiTheme="majorHAnsi" w:hAnsiTheme="majorHAnsi" w:cs="Consolas"/>
-          <w:color w:val="040404"/>
-          <w:sz w:val="22"/>
-          <w:szCs w:val="22"/>
-          <w:shd w:val="clear" w:color="auto" w:fill="F2F2F2"/>
-        </w:rPr>
-        <w:t>)</w:t>
-      </w:r>
-      <w:r>
-        <w:rPr>
-          <w:rStyle w:val="apple-converted-space"/>
-          <w:rFonts w:asciiTheme="majorHAnsi" w:hAnsiTheme="majorHAnsi" w:cs="Lucida Sans Unicode"/>
-          <w:color w:val="333333"/>
-          <w:sz w:val="27"/>
-          <w:szCs w:val="27"/>
-        </w:rPr>
-        <w:t> </w:t>
-      </w:r>
-      <w:r>
-        <w:rPr>
-          <w:rFonts w:asciiTheme="majorHAnsi" w:eastAsiaTheme="minorHAnsi" w:hAnsiTheme="majorHAnsi" w:cstheme="minorBidi"/>
-          <w:sz w:val="22"/>
-          <w:szCs w:val="22"/>
-        </w:rPr>
-        <w:t>method is us</w:t>
-      </w:r>
-      <w:r>
-        <w:rPr>
-          <w:rFonts w:asciiTheme="majorHAnsi" w:eastAsiaTheme="minorHAnsi" w:hAnsiTheme="majorHAnsi" w:cstheme="minorBidi"/>
-          <w:sz w:val="22"/>
-          <w:szCs w:val="22"/>
-        </w:rPr>
-        <w:t xml:space="preserve">ed to register listeners, while </w:t>
-      </w:r>
-      <w:r>
-        <w:rPr>
-          <w:rFonts w:asciiTheme="majorHAnsi" w:eastAsiaTheme="minorHAnsi" w:hAnsiTheme="majorHAnsi" w:cstheme="minorBidi"/>
-          <w:sz w:val="22"/>
-          <w:szCs w:val="22"/>
-        </w:rPr>
-        <w:t>the</w:t>
-      </w:r>
-      <w:r>
-        <w:rPr>
-          <w:rStyle w:val="apple-converted-space"/>
-          <w:rFonts w:asciiTheme="majorHAnsi" w:hAnsiTheme="majorHAnsi" w:cs="Lucida Sans Unicode"/>
-          <w:color w:val="333333"/>
-          <w:sz w:val="27"/>
-          <w:szCs w:val="27"/>
-        </w:rPr>
-        <w:t> </w:t>
-      </w:r>
-      <w:proofErr w:type="spellStart"/>
-      <w:r>
-        <w:rPr>
-          <w:rStyle w:val="HTMLCode"/>
-          <w:rFonts w:asciiTheme="majorHAnsi" w:hAnsiTheme="majorHAnsi" w:cs="Consolas"/>
-          <w:color w:val="040404"/>
-          <w:shd w:val="clear" w:color="auto" w:fill="F2F2F2"/>
-        </w:rPr>
-        <w:t>eventEmitter.emit</w:t>
-      </w:r>
-      <w:proofErr w:type="spellEnd"/>
-      <w:r>
-        <w:rPr>
-          <w:rStyle w:val="HTMLCode"/>
-          <w:rFonts w:asciiTheme="majorHAnsi" w:hAnsiTheme="majorHAnsi" w:cs="Consolas"/>
-          <w:color w:val="040404"/>
-          <w:shd w:val="clear" w:color="auto" w:fill="F2F2F2"/>
-        </w:rPr>
-        <w:t>()</w:t>
+          <w:shd w:val="clear" w:color="auto" w:fill="F2F2F2"/>
+        </w:rPr>
+        <w:t>eventEmitter.emit()</w:t>
       </w:r>
       <w:r>
         <w:rPr>
@@ -600,8 +533,6 @@
         </w:rPr>
         <w:t xml:space="preserve">ld define </w:t>
       </w:r>
-      <w:proofErr w:type="spellStart"/>
-      <w:proofErr w:type="gramStart"/>
       <w:r>
         <w:rPr>
           <w:rStyle w:val="HTMLCode"/>
@@ -609,27 +540,7 @@
           <w:color w:val="040404"/>
           <w:shd w:val="clear" w:color="auto" w:fill="F2F2F2"/>
         </w:rPr>
-        <w:t>eventEmitter.on</w:t>
-      </w:r>
-      <w:proofErr w:type="spellEnd"/>
-      <w:r>
-        <w:rPr>
-          <w:rStyle w:val="HTMLCode"/>
-          <w:rFonts w:asciiTheme="majorHAnsi" w:eastAsiaTheme="minorHAnsi" w:hAnsiTheme="majorHAnsi" w:cs="Consolas"/>
-          <w:color w:val="040404"/>
-          <w:shd w:val="clear" w:color="auto" w:fill="F2F2F2"/>
-        </w:rPr>
-        <w:t>(</w:t>
-      </w:r>
-      <w:proofErr w:type="gramEnd"/>
-      <w:r>
-        <w:rPr>
-          <w:rStyle w:val="HTMLCode"/>
-          <w:rFonts w:asciiTheme="majorHAnsi" w:eastAsiaTheme="minorHAnsi" w:hAnsiTheme="majorHAnsi" w:cs="Consolas"/>
-          <w:color w:val="040404"/>
-          <w:shd w:val="clear" w:color="auto" w:fill="F2F2F2"/>
-        </w:rPr>
-        <w:t>)</w:t>
+        <w:t>eventEmitter.on()</w:t>
       </w:r>
       <w:r>
         <w:rPr>
@@ -741,8 +652,6 @@
           <w:shd w:val="clear" w:color="auto" w:fill="F2F2F2"/>
         </w:rPr>
       </w:pPr>
-      <w:proofErr w:type="spellStart"/>
-      <w:proofErr w:type="gramStart"/>
       <w:r>
         <w:rPr>
           <w:rFonts w:asciiTheme="majorHAnsi" w:eastAsia="Times New Roman" w:hAnsiTheme="majorHAnsi" w:cs="Consolas"/>
@@ -751,76 +660,46 @@
         </w:rPr>
         <w:t>const</w:t>
       </w:r>
-      <w:proofErr w:type="spellEnd"/>
-      <w:proofErr w:type="gramEnd"/>
       <w:r>
         <w:rPr>
           <w:rFonts w:asciiTheme="majorHAnsi" w:eastAsia="Times New Roman" w:hAnsiTheme="majorHAnsi" w:cs="Consolas"/>
           <w:color w:val="040404"/>
           <w:shd w:val="clear" w:color="auto" w:fill="F2F2F2"/>
         </w:rPr>
+        <w:t xml:space="preserve"> myEmitter </w:t>
+      </w:r>
+      <w:r>
+        <w:rPr>
+          <w:rFonts w:asciiTheme="majorHAnsi" w:eastAsia="Times New Roman" w:hAnsiTheme="majorHAnsi" w:cs="Consolas"/>
+          <w:color w:val="333333"/>
+          <w:shd w:val="clear" w:color="auto" w:fill="F2F2F2"/>
+        </w:rPr>
+        <w:t>=</w:t>
+      </w:r>
+      <w:r>
+        <w:rPr>
+          <w:rFonts w:asciiTheme="majorHAnsi" w:eastAsia="Times New Roman" w:hAnsiTheme="majorHAnsi" w:cs="Consolas"/>
+          <w:color w:val="040404"/>
+          <w:shd w:val="clear" w:color="auto" w:fill="F2F2F2"/>
+        </w:rPr>
         <w:t xml:space="preserve"> </w:t>
       </w:r>
-      <w:proofErr w:type="spellStart"/>
+      <w:r>
+        <w:rPr>
+          <w:rFonts w:asciiTheme="majorHAnsi" w:eastAsia="Times New Roman" w:hAnsiTheme="majorHAnsi" w:cs="Consolas"/>
+          <w:color w:val="333388"/>
+          <w:shd w:val="clear" w:color="auto" w:fill="F2F2F2"/>
+        </w:rPr>
+        <w:t>new</w:t>
+      </w:r>
       <w:r>
         <w:rPr>
           <w:rFonts w:asciiTheme="majorHAnsi" w:eastAsia="Times New Roman" w:hAnsiTheme="majorHAnsi" w:cs="Consolas"/>
           <w:color w:val="040404"/>
           <w:shd w:val="clear" w:color="auto" w:fill="F2F2F2"/>
         </w:rPr>
-        <w:t>myEmitter</w:t>
-      </w:r>
-      <w:proofErr w:type="spellEnd"/>
-      <w:r>
-        <w:rPr>
-          <w:rFonts w:asciiTheme="majorHAnsi" w:eastAsia="Times New Roman" w:hAnsiTheme="majorHAnsi" w:cs="Consolas"/>
-          <w:color w:val="040404"/>
-          <w:shd w:val="clear" w:color="auto" w:fill="F2F2F2"/>
-        </w:rPr>
-        <w:t xml:space="preserve"> </w:t>
-      </w:r>
-      <w:r>
-        <w:rPr>
-          <w:rFonts w:asciiTheme="majorHAnsi" w:eastAsia="Times New Roman" w:hAnsiTheme="majorHAnsi" w:cs="Consolas"/>
-          <w:color w:val="333333"/>
-          <w:shd w:val="clear" w:color="auto" w:fill="F2F2F2"/>
-        </w:rPr>
-        <w:t>=</w:t>
-      </w:r>
-      <w:r>
-        <w:rPr>
-          <w:rFonts w:asciiTheme="majorHAnsi" w:eastAsia="Times New Roman" w:hAnsiTheme="majorHAnsi" w:cs="Consolas"/>
-          <w:color w:val="040404"/>
-          <w:shd w:val="clear" w:color="auto" w:fill="F2F2F2"/>
-        </w:rPr>
-        <w:t xml:space="preserve"> </w:t>
-      </w:r>
-      <w:r>
-        <w:rPr>
-          <w:rFonts w:asciiTheme="majorHAnsi" w:eastAsia="Times New Roman" w:hAnsiTheme="majorHAnsi" w:cs="Consolas"/>
-          <w:color w:val="333388"/>
-          <w:shd w:val="clear" w:color="auto" w:fill="F2F2F2"/>
-        </w:rPr>
-        <w:t>new</w:t>
-      </w:r>
-      <w:r>
-        <w:rPr>
-          <w:rFonts w:asciiTheme="majorHAnsi" w:eastAsia="Times New Roman" w:hAnsiTheme="majorHAnsi" w:cs="Consolas"/>
-          <w:color w:val="040404"/>
-          <w:shd w:val="clear" w:color="auto" w:fill="F2F2F2"/>
-        </w:rPr>
-        <w:t xml:space="preserve"> </w:t>
-      </w:r>
-      <w:proofErr w:type="spellStart"/>
-      <w:r>
-        <w:rPr>
-          <w:rFonts w:asciiTheme="majorHAnsi" w:eastAsia="Times New Roman" w:hAnsiTheme="majorHAnsi" w:cs="Consolas"/>
-          <w:color w:val="040404"/>
-          <w:shd w:val="clear" w:color="auto" w:fill="F2F2F2"/>
-        </w:rPr>
-        <w:t>MyEmitter</w:t>
-      </w:r>
-      <w:proofErr w:type="spellEnd"/>
+        <w:t xml:space="preserve"> MyEmitter</w:t>
+      </w:r>
       <w:r>
         <w:rPr>
           <w:rFonts w:asciiTheme="majorHAnsi" w:eastAsia="Times New Roman" w:hAnsiTheme="majorHAnsi" w:cs="Consolas"/>
@@ -860,8 +739,6 @@
           <w:shd w:val="clear" w:color="auto" w:fill="F2F2F2"/>
         </w:rPr>
       </w:pPr>
-      <w:proofErr w:type="spellStart"/>
-      <w:proofErr w:type="gramStart"/>
       <w:r>
         <w:rPr>
           <w:rFonts w:asciiTheme="majorHAnsi" w:eastAsia="Times New Roman" w:hAnsiTheme="majorHAnsi" w:cs="Consolas"/>
@@ -886,7 +763,6 @@
         </w:rPr>
         <w:t>on</w:t>
       </w:r>
-      <w:proofErr w:type="spellEnd"/>
       <w:r>
         <w:rPr>
           <w:rFonts w:asciiTheme="majorHAnsi" w:eastAsia="Times New Roman" w:hAnsiTheme="majorHAnsi" w:cs="Consolas"/>
@@ -895,7 +771,6 @@
         </w:rPr>
         <w:t>(</w:t>
       </w:r>
-      <w:proofErr w:type="gramEnd"/>
       <w:r>
         <w:rPr>
           <w:rFonts w:asciiTheme="majorHAnsi" w:eastAsia="Times New Roman" w:hAnsiTheme="majorHAnsi" w:cs="Consolas"/>
@@ -1014,35 +889,24 @@
           <w:shd w:val="clear" w:color="auto" w:fill="F2F2F2"/>
         </w:rPr>
         <w:lastRenderedPageBreak/>
-        <w:t xml:space="preserve">  </w:t>
-      </w:r>
-      <w:proofErr w:type="spellStart"/>
-      <w:proofErr w:type="gramStart"/>
+        <w:t xml:space="preserve">  console</w:t>
+      </w:r>
+      <w:r>
+        <w:rPr>
+          <w:rFonts w:asciiTheme="majorHAnsi" w:eastAsia="Times New Roman" w:hAnsiTheme="majorHAnsi" w:cs="Consolas"/>
+          <w:color w:val="333333"/>
+          <w:shd w:val="clear" w:color="auto" w:fill="F2F2F2"/>
+        </w:rPr>
+        <w:t>.</w:t>
+      </w:r>
       <w:r>
         <w:rPr>
           <w:rFonts w:asciiTheme="majorHAnsi" w:eastAsia="Times New Roman" w:hAnsiTheme="majorHAnsi" w:cs="Consolas"/>
           <w:color w:val="040404"/>
           <w:shd w:val="clear" w:color="auto" w:fill="F2F2F2"/>
         </w:rPr>
-        <w:t>console</w:t>
-      </w:r>
-      <w:r>
-        <w:rPr>
-          <w:rFonts w:asciiTheme="majorHAnsi" w:eastAsia="Times New Roman" w:hAnsiTheme="majorHAnsi" w:cs="Consolas"/>
-          <w:color w:val="333333"/>
-          <w:shd w:val="clear" w:color="auto" w:fill="F2F2F2"/>
-        </w:rPr>
-        <w:t>.</w:t>
-      </w:r>
-      <w:r>
-        <w:rPr>
-          <w:rFonts w:asciiTheme="majorHAnsi" w:eastAsia="Times New Roman" w:hAnsiTheme="majorHAnsi" w:cs="Consolas"/>
-          <w:color w:val="040404"/>
-          <w:shd w:val="clear" w:color="auto" w:fill="F2F2F2"/>
-        </w:rPr>
         <w:t>error</w:t>
       </w:r>
-      <w:proofErr w:type="spellEnd"/>
       <w:r>
         <w:rPr>
           <w:rFonts w:asciiTheme="majorHAnsi" w:eastAsia="Times New Roman" w:hAnsiTheme="majorHAnsi" w:cs="Consolas"/>
@@ -1051,7 +915,6 @@
         </w:rPr>
         <w:t>(</w:t>
       </w:r>
-      <w:proofErr w:type="gramEnd"/>
       <w:r>
         <w:rPr>
           <w:rFonts w:asciiTheme="majorHAnsi" w:eastAsia="Times New Roman" w:hAnsiTheme="majorHAnsi" w:cs="Consolas"/>
@@ -1138,8 +1001,6 @@
           <w:shd w:val="clear" w:color="auto" w:fill="F2F2F2"/>
         </w:rPr>
       </w:pPr>
-      <w:proofErr w:type="spellStart"/>
-      <w:proofErr w:type="gramStart"/>
       <w:r>
         <w:rPr>
           <w:rFonts w:asciiTheme="majorHAnsi" w:eastAsia="Times New Roman" w:hAnsiTheme="majorHAnsi" w:cs="Consolas"/>
@@ -1164,7 +1025,6 @@
         </w:rPr>
         <w:t>emit</w:t>
       </w:r>
-      <w:proofErr w:type="spellEnd"/>
       <w:r>
         <w:rPr>
           <w:rFonts w:asciiTheme="majorHAnsi" w:eastAsia="Times New Roman" w:hAnsiTheme="majorHAnsi" w:cs="Consolas"/>
@@ -1173,7 +1033,6 @@
         </w:rPr>
         <w:t>(</w:t>
       </w:r>
-      <w:proofErr w:type="gramEnd"/>
       <w:r>
         <w:rPr>
           <w:rFonts w:asciiTheme="majorHAnsi" w:eastAsia="Times New Roman" w:hAnsiTheme="majorHAnsi" w:cs="Consolas"/>
@@ -1276,25 +1135,7 @@
           <w:color w:val="666666"/>
           <w:shd w:val="clear" w:color="auto" w:fill="F2F2F2"/>
         </w:rPr>
-        <w:t xml:space="preserve">// Prints: whoops! </w:t>
-      </w:r>
-      <w:proofErr w:type="gramStart"/>
-      <w:r>
-        <w:rPr>
-          <w:rFonts w:asciiTheme="majorHAnsi" w:eastAsia="Times New Roman" w:hAnsiTheme="majorHAnsi" w:cs="Consolas"/>
-          <w:color w:val="666666"/>
-          <w:shd w:val="clear" w:color="auto" w:fill="F2F2F2"/>
-        </w:rPr>
-        <w:t>there</w:t>
-      </w:r>
-      <w:proofErr w:type="gramEnd"/>
-      <w:r>
-        <w:rPr>
-          <w:rFonts w:asciiTheme="majorHAnsi" w:eastAsia="Times New Roman" w:hAnsiTheme="majorHAnsi" w:cs="Consolas"/>
-          <w:color w:val="666666"/>
-          <w:shd w:val="clear" w:color="auto" w:fill="F2F2F2"/>
-        </w:rPr>
-        <w:t xml:space="preserve"> was an error</w:t>
+        <w:t>// Prints: whoops! there was an error</w:t>
       </w:r>
     </w:p>
     <w:p>
@@ -1344,6 +1185,121 @@
         </w:rPr>
         <w:t xml:space="preserve"> </w:t>
       </w:r>
+    </w:p>
+    <w:p>
+      <w:pPr>
+        <w:pStyle w:val="ListParagraph"/>
+        <w:rPr>
+          <w:rFonts w:asciiTheme="majorHAnsi" w:hAnsiTheme="majorHAnsi"/>
+        </w:rPr>
+      </w:pPr>
+    </w:p>
+    <w:p>
+      <w:pPr>
+        <w:pStyle w:val="ListParagraph"/>
+        <w:numPr>
+          <w:ilvl w:val="0"/>
+          <w:numId w:val="1"/>
+        </w:numPr>
+        <w:rPr>
+          <w:rFonts w:asciiTheme="majorHAnsi" w:hAnsiTheme="majorHAnsi"/>
+        </w:rPr>
+      </w:pPr>
+      <w:r>
+        <w:rPr>
+          <w:rFonts w:asciiTheme="majorHAnsi" w:hAnsiTheme="majorHAnsi"/>
+        </w:rPr>
+        <w:t>File System</w:t>
+      </w:r>
+    </w:p>
+    <w:p>
+      <w:pPr>
+        <w:pStyle w:val="ListParagraph"/>
+        <w:rPr>
+          <w:rFonts w:asciiTheme="majorHAnsi" w:hAnsiTheme="majorHAnsi"/>
+        </w:rPr>
+      </w:pPr>
+      <w:r>
+        <w:rPr>
+          <w:rFonts w:asciiTheme="majorHAnsi" w:hAnsiTheme="majorHAnsi"/>
+        </w:rPr>
+        <w:t>fs.readFile</w:t>
+      </w:r>
+    </w:p>
+    <w:p>
+      <w:pPr>
+        <w:pStyle w:val="ListParagraph"/>
+        <w:rPr>
+          <w:rFonts w:asciiTheme="majorHAnsi" w:hAnsiTheme="majorHAnsi"/>
+        </w:rPr>
+      </w:pPr>
+      <w:r>
+        <w:rPr>
+          <w:rFonts w:asciiTheme="majorHAnsi" w:hAnsiTheme="majorHAnsi"/>
+        </w:rPr>
+        <w:t>fs.readFile</w:t>
+      </w:r>
+      <w:r>
+        <w:rPr>
+          <w:rFonts w:asciiTheme="majorHAnsi" w:hAnsiTheme="majorHAnsi"/>
+        </w:rPr>
+        <w:t>Sync</w:t>
+      </w:r>
+    </w:p>
+    <w:p>
+      <w:pPr>
+        <w:rPr>
+          <w:rFonts w:asciiTheme="majorHAnsi" w:hAnsiTheme="majorHAnsi"/>
+        </w:rPr>
+      </w:pPr>
+    </w:p>
+    <w:p>
+      <w:pPr>
+        <w:pStyle w:val="ListParagraph"/>
+        <w:numPr>
+          <w:ilvl w:val="0"/>
+          <w:numId w:val="1"/>
+        </w:numPr>
+        <w:rPr>
+          <w:rFonts w:asciiTheme="majorHAnsi" w:hAnsiTheme="majorHAnsi"/>
+        </w:rPr>
+      </w:pPr>
+      <w:r>
+        <w:rPr>
+          <w:rFonts w:asciiTheme="majorHAnsi" w:hAnsiTheme="majorHAnsi"/>
+        </w:rPr>
+        <w:t>Path</w:t>
+      </w:r>
+    </w:p>
+    <w:p>
+      <w:pPr>
+        <w:ind w:left="720"/>
+        <w:rPr>
+          <w:rFonts w:asciiTheme="majorHAnsi" w:hAnsiTheme="majorHAnsi"/>
+        </w:rPr>
+      </w:pPr>
+      <w:r>
+        <w:rPr>
+          <w:rFonts w:asciiTheme="majorHAnsi" w:hAnsiTheme="majorHAnsi"/>
+        </w:rPr>
+        <w:t>p</w:t>
+      </w:r>
+      <w:bookmarkStart w:id="0" w:name="_GoBack"/>
+      <w:bookmarkEnd w:id="0"/>
+      <w:r>
+        <w:rPr>
+          <w:rFonts w:asciiTheme="majorHAnsi" w:hAnsiTheme="majorHAnsi"/>
+        </w:rPr>
+        <w:t>ath.extname</w:t>
+      </w:r>
+    </w:p>
+    <w:p>
+      <w:pPr>
+        <w:pStyle w:val="ListParagraph"/>
+        <w:rPr>
+          <w:rFonts w:asciiTheme="majorHAnsi" w:hAnsiTheme="majorHAnsi"/>
+        </w:rPr>
+      </w:pPr>
     </w:p>
     <w:p>
       <w:pPr>
@@ -1732,6 +1688,7 @@
           <w:rFonts w:asciiTheme="majorHAnsi" w:hAnsiTheme="majorHAnsi"/>
           <w:sz w:val="18"/>
         </w:rPr>
+        <w:lastRenderedPageBreak/>
         <w:t>Arrow function</w:t>
       </w:r>
       <w:r>
@@ -1846,8 +1803,6 @@
         </w:rPr>
         <w:tab/>
       </w:r>
-      <w:bookmarkStart w:id="0" w:name="_GoBack"/>
-      <w:bookmarkEnd w:id="0"/>
     </w:p>
     <w:sectPr>
       <w:pgSz w:w="12240" w:h="15840"/>
@@ -1860,7 +1815,7 @@
 </file>
 
 <file path=word/numbering.xml><?xml version="1.0" encoding="utf-8"?>
-<w:numbering xmlns:wpc="http://schemas.microsoft.com/office/word/2010/wordprocessingCanvas" xmlns:mc="http://schemas.openxmlformats.org/markup-compatibility/2006" xmlns:o="urn:schemas-microsoft-com:office:office" xmlns:r="http://schemas.openxmlformats.org/officeDocument/2006/relationships" xmlns:m="http://schemas.openxmlformats.org/officeDocument/2006/math" xmlns:v="urn:schemas-microsoft-com:vml" xmlns:wp14="http://schemas.microsoft.com/office/word/2010/wordprocessingDrawing" xmlns:wp="http://schemas.openxmlformats.org/drawingml/2006/wordprocessingDrawing" xmlns:w10="urn:schemas-microsoft-com:office:word" xmlns:w="http://schemas.openxmlformats.org/wordprocessingml/2006/main" xmlns:w14="http://schemas.microsoft.com/office/word/2010/wordml" xmlns:w15="http://schemas.microsoft.com/office/word/2012/wordml" xmlns:wpg="http://schemas.microsoft.com/office/word/2010/wordprocessingGroup" xmlns:wpi="http://schemas.microsoft.com/office/word/2010/wordprocessingInk" xmlns:wne="http://schemas.microsoft.com/office/word/2006/wordml" xmlns:wps="http://schemas.microsoft.com/office/word/2010/wordprocessingShape" mc:Ignorable="w14 w15 wp14">
+<w:numbering xmlns:wpc="http://schemas.microsoft.com/office/word/2010/wordprocessingCanvas" xmlns:cx="http://schemas.microsoft.com/office/drawing/2014/chartex" xmlns:cx1="http://schemas.microsoft.com/office/drawing/2015/9/8/chartex" xmlns:mc="http://schemas.openxmlformats.org/markup-compatibility/2006" xmlns:o="urn:schemas-microsoft-com:office:office" xmlns:r="http://schemas.openxmlformats.org/officeDocument/2006/relationships" xmlns:m="http://schemas.openxmlformats.org/officeDocument/2006/math" xmlns:v="urn:schemas-microsoft-com:vml" xmlns:wp14="http://schemas.microsoft.com/office/word/2010/wordprocessingDrawing" xmlns:wp="http://schemas.openxmlformats.org/drawingml/2006/wordprocessingDrawing" xmlns:w10="urn:schemas-microsoft-com:office:word" xmlns:w="http://schemas.openxmlformats.org/wordprocessingml/2006/main" xmlns:w14="http://schemas.microsoft.com/office/word/2010/wordml" xmlns:w15="http://schemas.microsoft.com/office/word/2012/wordml" xmlns:w16se="http://schemas.microsoft.com/office/word/2015/wordml/symex" xmlns:wpg="http://schemas.microsoft.com/office/word/2010/wordprocessingGroup" xmlns:wpi="http://schemas.microsoft.com/office/word/2010/wordprocessingInk" xmlns:wne="http://schemas.microsoft.com/office/word/2006/wordml" xmlns:wps="http://schemas.microsoft.com/office/word/2010/wordprocessingShape" mc:Ignorable="w14 w15 w16se wp14">
   <w:abstractNum w:abstractNumId="0" w15:restartNumberingAfterBreak="0">
     <w:nsid w:val="4F6C2483"/>
     <w:multiLevelType w:val="hybridMultilevel"/>
@@ -1957,7 +1912,7 @@
 </file>
 
 <file path=word/styles.xml><?xml version="1.0" encoding="utf-8"?>
-<w:styles xmlns:mc="http://schemas.openxmlformats.org/markup-compatibility/2006" xmlns:r="http://schemas.openxmlformats.org/officeDocument/2006/relationships" xmlns:w="http://schemas.openxmlformats.org/wordprocessingml/2006/main" xmlns:w14="http://schemas.microsoft.com/office/word/2010/wordml" xmlns:w15="http://schemas.microsoft.com/office/word/2012/wordml" mc:Ignorable="w14 w15">
+<w:styles xmlns:mc="http://schemas.openxmlformats.org/markup-compatibility/2006" xmlns:r="http://schemas.openxmlformats.org/officeDocument/2006/relationships" xmlns:w="http://schemas.openxmlformats.org/wordprocessingml/2006/main" xmlns:w14="http://schemas.microsoft.com/office/word/2010/wordml" xmlns:w15="http://schemas.microsoft.com/office/word/2012/wordml" xmlns:w16se="http://schemas.microsoft.com/office/word/2015/wordml/symex" mc:Ignorable="w14 w15 w16se">
   <w:docDefaults>
     <w:rPrDefault>
       <w:rPr>

</xml_diff>